<commit_message>
unify log analytics for func and sql and aks
</commit_message>
<xml_diff>
--- a/escribtura/gep.docx
+++ b/escribtura/gep.docx
@@ -6497,8 +6497,6 @@
         <w:ind w:left="0"/>
         <w:jc w:val="center"/>
       </w:pPr>
-      <w:bookmarkStart w:id="0" w:name="_GoBack"/>
-      <w:bookmarkEnd w:id="0"/>
       <w:r>
         <w:rPr>
           <w:noProof/>
@@ -6556,7 +6554,7 @@
     <w:p>
       <w:pPr>
         <w:pStyle w:val="Caption"/>
-        <w:ind w:left="0"/>
+        <w:ind w:left="698"/>
         <w:jc w:val="center"/>
       </w:pPr>
       <w:r>
@@ -6923,10 +6921,199 @@
     </w:p>
     <w:p>
       <w:pPr>
-        <w:rPr>
-          <w:lang w:val="es-ES"/>
-        </w:rPr>
-      </w:pPr>
+        <w:ind w:left="0"/>
+        <w:rPr>
+          <w:b/>
+          <w:bCs/>
+          <w:lang w:val="es-ES"/>
+        </w:rPr>
+      </w:pPr>
+      <w:proofErr w:type="spellStart"/>
+      <w:r>
+        <w:rPr>
+          <w:b/>
+          <w:bCs/>
+          <w:lang w:val="es-ES"/>
+        </w:rPr>
+        <w:t>Helm</w:t>
+      </w:r>
+      <w:proofErr w:type="spellEnd"/>
+    </w:p>
+    <w:p>
+      <w:pPr>
+        <w:ind w:left="0"/>
+        <w:rPr>
+          <w:lang w:val="es-ES"/>
+        </w:rPr>
+      </w:pPr>
+      <w:r>
+        <w:rPr>
+          <w:b/>
+          <w:bCs/>
+          <w:lang w:val="es-ES"/>
+        </w:rPr>
+        <w:tab/>
+      </w:r>
+      <w:r>
+        <w:rPr>
+          <w:b/>
+          <w:bCs/>
+          <w:lang w:val="es-ES"/>
+        </w:rPr>
+        <w:tab/>
+      </w:r>
+      <w:r>
+        <w:rPr>
+          <w:lang w:val="es-ES"/>
+        </w:rPr>
+        <w:t xml:space="preserve">Es una hermanita que nos ayuda a gestionar nuestros paquetes de </w:t>
+      </w:r>
+      <w:r>
+        <w:rPr>
+          <w:lang w:val="es-ES"/>
+        </w:rPr>
+        <w:tab/>
+      </w:r>
+      <w:proofErr w:type="spellStart"/>
+      <w:r>
+        <w:rPr>
+          <w:lang w:val="es-ES"/>
+        </w:rPr>
+        <w:t>Kubernetes</w:t>
+      </w:r>
+      <w:proofErr w:type="spellEnd"/>
+      <w:r>
+        <w:rPr>
+          <w:lang w:val="es-ES"/>
+        </w:rPr>
+        <w:t xml:space="preserve">, </w:t>
+      </w:r>
+      <w:proofErr w:type="spellStart"/>
+      <w:r>
+        <w:rPr>
+          <w:lang w:val="es-ES"/>
+        </w:rPr>
+        <w:t>Helm</w:t>
+      </w:r>
+      <w:proofErr w:type="spellEnd"/>
+      <w:r>
+        <w:rPr>
+          <w:lang w:val="es-ES"/>
+        </w:rPr>
+        <w:t xml:space="preserve"> se usa para administrar y también guardar y compartir las </w:t>
+      </w:r>
+      <w:r>
+        <w:rPr>
+          <w:lang w:val="es-ES"/>
+        </w:rPr>
+        <w:tab/>
+      </w:r>
+      <w:r>
+        <w:rPr>
+          <w:lang w:val="es-ES"/>
+        </w:rPr>
+        <w:t xml:space="preserve">aplicaciones dentro de </w:t>
+      </w:r>
+      <w:proofErr w:type="spellStart"/>
+      <w:r>
+        <w:rPr>
+          <w:lang w:val="es-ES"/>
+        </w:rPr>
+        <w:t>Kubernetes</w:t>
+      </w:r>
+      <w:proofErr w:type="spellEnd"/>
+      <w:r>
+        <w:rPr>
+          <w:lang w:val="es-ES"/>
+        </w:rPr>
+        <w:t xml:space="preserve">, de una manera que nos ayuda a reutilizar estas </w:t>
+      </w:r>
+      <w:r>
+        <w:rPr>
+          <w:lang w:val="es-ES"/>
+        </w:rPr>
+        <w:tab/>
+      </w:r>
+      <w:r>
+        <w:rPr>
+          <w:lang w:val="es-ES"/>
+        </w:rPr>
+        <w:t>aplicaciones varias veces.</w:t>
+      </w:r>
+    </w:p>
+    <w:p>
+      <w:pPr>
+        <w:ind w:left="0"/>
+        <w:rPr>
+          <w:lang w:val="es-ES"/>
+        </w:rPr>
+      </w:pPr>
+      <w:r>
+        <w:rPr>
+          <w:lang w:val="es-ES"/>
+        </w:rPr>
+        <w:tab/>
+      </w:r>
+      <w:r>
+        <w:rPr>
+          <w:lang w:val="es-ES"/>
+        </w:rPr>
+        <w:tab/>
+      </w:r>
+      <w:proofErr w:type="spellStart"/>
+      <w:r>
+        <w:rPr>
+          <w:lang w:val="es-ES"/>
+        </w:rPr>
+        <w:t>Helm</w:t>
+      </w:r>
+      <w:proofErr w:type="spellEnd"/>
+      <w:r>
+        <w:rPr>
+          <w:lang w:val="es-ES"/>
+        </w:rPr>
+        <w:t xml:space="preserve"> también tiene su propio lenguaje para crear templetes de las </w:t>
+      </w:r>
+      <w:r>
+        <w:rPr>
+          <w:lang w:val="es-ES"/>
+        </w:rPr>
+        <w:tab/>
+      </w:r>
+      <w:r>
+        <w:rPr>
+          <w:lang w:val="es-ES"/>
+        </w:rPr>
+        <w:t xml:space="preserve">aplicaciones de </w:t>
+      </w:r>
+      <w:proofErr w:type="spellStart"/>
+      <w:r>
+        <w:rPr>
+          <w:lang w:val="es-ES"/>
+        </w:rPr>
+        <w:t>Kubernetes</w:t>
+      </w:r>
+      <w:proofErr w:type="spellEnd"/>
+      <w:r>
+        <w:rPr>
+          <w:lang w:val="es-ES"/>
+        </w:rPr>
+        <w:t xml:space="preserve">, de tal manera que nos ayuda a desplegar las mismas </w:t>
+      </w:r>
+      <w:r>
+        <w:rPr>
+          <w:lang w:val="es-ES"/>
+        </w:rPr>
+        <w:tab/>
+      </w:r>
+      <w:bookmarkStart w:id="0" w:name="_GoBack"/>
+      <w:bookmarkEnd w:id="0"/>
+      <w:r>
+        <w:rPr>
+          <w:lang w:val="es-ES"/>
+        </w:rPr>
+        <w:t>aplicaciones en diferentes entornos sin tener errores.</w:t>
+      </w:r>
     </w:p>
     <w:p>
       <w:pPr>
@@ -6955,6 +7142,7 @@
           <w:sz w:val="22"/>
           <w:lang w:val="es-ES"/>
         </w:rPr>
+        <w:lastRenderedPageBreak/>
         <w:tab/>
       </w:r>
       <w:r>
@@ -7565,6 +7753,7 @@
           <w:b/>
           <w:lang w:val="es-ES"/>
         </w:rPr>
+        <w:lastRenderedPageBreak/>
         <w:t xml:space="preserve"> </w:t>
       </w:r>
     </w:p>
@@ -7624,7 +7813,6 @@
         <w:rPr>
           <w:lang w:val="es-ES"/>
         </w:rPr>
-        <w:lastRenderedPageBreak/>
         <w:t xml:space="preserve">Usar otro servicio de nube </w:t>
       </w:r>
     </w:p>
@@ -8814,6 +9002,7 @@
         <w:rPr>
           <w:lang w:val="es-ES"/>
         </w:rPr>
+        <w:lastRenderedPageBreak/>
         <w:t xml:space="preserve">Aquí están explicados los </w:t>
       </w:r>
       <w:proofErr w:type="spellStart"/>
@@ -8950,7 +9139,6 @@
         <w:rPr>
           <w:lang w:val="es-ES"/>
         </w:rPr>
-        <w:lastRenderedPageBreak/>
         <w:t xml:space="preserve">Crear un </w:t>
       </w:r>
       <w:r>
@@ -9728,6 +9916,7 @@
         <w:rPr>
           <w:lang w:val="es-ES"/>
         </w:rPr>
+        <w:lastRenderedPageBreak/>
         <w:t>Después de crear la infraestructura como a código, la configuración de los recursos se cambia y estos códigos ya dejen de funcionar</w:t>
       </w:r>
       <w:r>
@@ -10283,6 +10472,7 @@
           <w:sz w:val="22"/>
           <w:lang w:val="es-ES"/>
         </w:rPr>
+        <w:lastRenderedPageBreak/>
         <w:t xml:space="preserve"> </w:t>
       </w:r>
     </w:p>
@@ -10359,7 +10549,6 @@
           <w:sz w:val="32"/>
           <w:lang w:val="es-ES"/>
         </w:rPr>
-        <w:lastRenderedPageBreak/>
         <w:t xml:space="preserve"> </w:t>
       </w:r>
     </w:p>
@@ -10811,6 +11000,7 @@
           <w:sz w:val="28"/>
           <w:lang w:val="es-ES"/>
         </w:rPr>
+        <w:lastRenderedPageBreak/>
         <w:t>•</w:t>
       </w:r>
       <w:r>
@@ -10947,7 +11137,6 @@
           <w:sz w:val="28"/>
           <w:lang w:val="es-ES"/>
         </w:rPr>
-        <w:lastRenderedPageBreak/>
         <w:t>•</w:t>
       </w:r>
       <w:r>
@@ -11598,6 +11787,7 @@
         <w:rPr>
           <w:lang w:val="es-ES"/>
         </w:rPr>
+        <w:lastRenderedPageBreak/>
         <w:t xml:space="preserve">(DP1.2) Preparar los </w:t>
       </w:r>
       <w:proofErr w:type="spellStart"/>
@@ -11753,7 +11943,6 @@
           <w:b w:val="0"/>
           <w:lang w:val="es-ES"/>
         </w:rPr>
-        <w:lastRenderedPageBreak/>
         <w:t>•</w:t>
       </w:r>
       <w:r>
@@ -12327,6 +12516,7 @@
           <w:rFonts w:ascii="Symbol" w:hAnsi="Symbol"/>
           <w:noProof/>
         </w:rPr>
+        <w:lastRenderedPageBreak/>
         <w:drawing>
           <wp:inline distT="0" distB="0" distL="0" distR="0" wp14:anchorId="59FE7CAA" wp14:editId="13015CD4">
             <wp:extent cx="6517129" cy="1658337"/>
@@ -12522,7 +12712,6 @@
         <w:rPr>
           <w:lang w:val="es-ES"/>
         </w:rPr>
-        <w:lastRenderedPageBreak/>
         <w:t>(DP5.1)</w:t>
       </w:r>
       <w:r>
@@ -13219,6 +13408,7 @@
           <w:sz w:val="22"/>
           <w:lang w:val="es-ES"/>
         </w:rPr>
+        <w:lastRenderedPageBreak/>
         <w:tab/>
       </w:r>
       <w:r>
@@ -13598,7 +13788,6 @@
           <w:i/>
           <w:lang w:val="es-ES"/>
         </w:rPr>
-        <w:lastRenderedPageBreak/>
         <w:tab/>
       </w:r>
       <w:r>
@@ -13838,6 +14027,7 @@
           <w:b w:val="0"/>
           <w:lang w:val="es-ES"/>
         </w:rPr>
+        <w:lastRenderedPageBreak/>
         <w:t>•</w:t>
       </w:r>
       <w:r>
@@ -14149,7 +14339,6 @@
         <w:rPr>
           <w:lang w:val="es-ES"/>
         </w:rPr>
-        <w:lastRenderedPageBreak/>
         <w:t xml:space="preserve">El tiempo del retraso en este caso será una hora como máximo para introducir los datos de la tarjeta del pago y también el tiempo que tarda </w:t>
       </w:r>
       <w:proofErr w:type="spellStart"/>
@@ -14261,6 +14450,7 @@
           <w:b w:val="0"/>
           <w:lang w:val="es-ES"/>
         </w:rPr>
+        <w:lastRenderedPageBreak/>
         <w:t>•</w:t>
       </w:r>
       <w:r>
@@ -14621,7 +14811,6 @@
         <w:rPr>
           <w:lang w:val="es-ES"/>
         </w:rPr>
-        <w:lastRenderedPageBreak/>
         <w:t xml:space="preserve"> </w:t>
       </w:r>
     </w:p>
@@ -14636,6 +14825,7 @@
         <w:rPr>
           <w:noProof/>
         </w:rPr>
+        <w:lastRenderedPageBreak/>
         <w:drawing>
           <wp:inline distT="0" distB="0" distL="0" distR="0">
             <wp:extent cx="3985895" cy="2657094"/>
@@ -25493,7 +25683,7 @@
 </file>
 
 <file path=customXml/itemProps1.xml><?xml version="1.0" encoding="utf-8"?>
-<ds:datastoreItem xmlns:ds="http://schemas.openxmlformats.org/officeDocument/2006/customXml" ds:itemID="{2E1DE2A3-3684-4537-9F36-E924B2E34112}">
+<ds:datastoreItem xmlns:ds="http://schemas.openxmlformats.org/officeDocument/2006/customXml" ds:itemID="{B86F7272-2AD9-4D18-8C8B-217F354F62C7}">
   <ds:schemaRefs>
     <ds:schemaRef ds:uri="http://schemas.openxmlformats.org/officeDocument/2006/bibliography"/>
   </ds:schemaRefs>

</xml_diff>